<commit_message>
refactor: Add 'responsable' field to Commercial interface
</commit_message>
<xml_diff>
--- a/2024_09_03 Situación Trabajos Programación.docx
+++ b/2024_09_03 Situación Trabajos Programación.docx
@@ -52,7 +52,21 @@
         <w:rPr>
           <w:rFonts w:ascii="Roboto" w:hAnsi="Roboto"/>
         </w:rPr>
-        <w:t xml:space="preserve"> lugar, priorizar la puesta en marcha del sistema de cara a la incorporación de Auna en Octubre, tal como se comentó en reuniones posteriores.</w:t>
+        <w:t xml:space="preserve"> lugar, priorizar la puesta en marcha del sistema de cara a la incorporación de </w:t>
+      </w:r>
+      <w:proofErr w:type="spellStart"/>
+      <w:r>
+        <w:rPr>
+          <w:rFonts w:ascii="Roboto" w:hAnsi="Roboto"/>
+        </w:rPr>
+        <w:t>Auna</w:t>
+      </w:r>
+      <w:proofErr w:type="spellEnd"/>
+      <w:r>
+        <w:rPr>
+          <w:rFonts w:ascii="Roboto" w:hAnsi="Roboto"/>
+        </w:rPr>
+        <w:t xml:space="preserve"> en Octubre, tal como se comentó en reuniones posteriores.</w:t>
       </w:r>
     </w:p>
     <w:p>
@@ -84,7 +98,21 @@
         <w:rPr>
           <w:rFonts w:ascii="Roboto" w:hAnsi="Roboto"/>
         </w:rPr>
-        <w:t>Utilizar la incorporación de Auna como lanzamiento de la plataforma.</w:t>
+        <w:t xml:space="preserve">Utilizar la incorporación de </w:t>
+      </w:r>
+      <w:proofErr w:type="spellStart"/>
+      <w:r>
+        <w:rPr>
+          <w:rFonts w:ascii="Roboto" w:hAnsi="Roboto"/>
+        </w:rPr>
+        <w:t>Auna</w:t>
+      </w:r>
+      <w:proofErr w:type="spellEnd"/>
+      <w:r>
+        <w:rPr>
+          <w:rFonts w:ascii="Roboto" w:hAnsi="Roboto"/>
+        </w:rPr>
+        <w:t xml:space="preserve"> como lanzamiento de la plataforma.</w:t>
       </w:r>
     </w:p>
     <w:p>
@@ -113,7 +141,21 @@
         <w:rPr>
           <w:rFonts w:ascii="Roboto" w:hAnsi="Roboto"/>
         </w:rPr>
-        <w:t>A partir de este momento incorporar el resto de plataformas asociadas a Cánama, siempre de forma controlada para evitar que cualquier fallo no previsto pueda afectar negativamente en el día a día del negocio de la empresa.</w:t>
+        <w:t xml:space="preserve">A partir de este momento incorporar el resto de plataformas asociadas a </w:t>
+      </w:r>
+      <w:proofErr w:type="spellStart"/>
+      <w:r>
+        <w:rPr>
+          <w:rFonts w:ascii="Roboto" w:hAnsi="Roboto"/>
+        </w:rPr>
+        <w:t>Cánama</w:t>
+      </w:r>
+      <w:proofErr w:type="spellEnd"/>
+      <w:r>
+        <w:rPr>
+          <w:rFonts w:ascii="Roboto" w:hAnsi="Roboto"/>
+        </w:rPr>
+        <w:t>, siempre de forma controlada para evitar que cualquier fallo no previsto pueda afectar negativamente en el día a día del negocio de la empresa.</w:t>
       </w:r>
     </w:p>
     <w:p>
@@ -257,6 +299,7 @@
                 <w:szCs w:val="16"/>
               </w:rPr>
             </w:pPr>
+            <w:proofErr w:type="spellStart"/>
             <w:r>
               <w:rPr>
                 <w:rFonts w:ascii="Roboto" w:hAnsi="Roboto"/>
@@ -268,6 +311,7 @@
               </w:rPr>
               <w:t>F.Entrega</w:t>
             </w:r>
+            <w:proofErr w:type="spellEnd"/>
           </w:p>
         </w:tc>
       </w:tr>
@@ -655,7 +699,23 @@
                 <w:sz w:val="16"/>
                 <w:szCs w:val="16"/>
               </w:rPr>
-              <w:t>Conexión on el producto padre en el formulario.</w:t>
+              <w:t xml:space="preserve">Conexión </w:t>
+            </w:r>
+            <w:r>
+              <w:rPr>
+                <w:rFonts w:ascii="Roboto" w:hAnsi="Roboto"/>
+                <w:sz w:val="16"/>
+                <w:szCs w:val="16"/>
+              </w:rPr>
+              <w:t>c</w:t>
+            </w:r>
+            <w:r>
+              <w:rPr>
+                <w:rFonts w:ascii="Roboto" w:hAnsi="Roboto"/>
+                <w:sz w:val="16"/>
+                <w:szCs w:val="16"/>
+              </w:rPr>
+              <w:t>on el producto padre en el formulario.</w:t>
             </w:r>
           </w:p>
           <w:p>
@@ -1495,7 +1555,25 @@
                 <w:sz w:val="16"/>
                 <w:szCs w:val="16"/>
               </w:rPr>
-              <w:t xml:space="preserve">Mensaje de valización (por ejemplo: </w:t>
+              <w:t xml:space="preserve">Mensaje de </w:t>
+            </w:r>
+            <w:proofErr w:type="spellStart"/>
+            <w:r>
+              <w:rPr>
+                <w:rFonts w:ascii="Roboto" w:hAnsi="Roboto"/>
+                <w:sz w:val="16"/>
+                <w:szCs w:val="16"/>
+              </w:rPr>
+              <w:t>valización</w:t>
+            </w:r>
+            <w:proofErr w:type="spellEnd"/>
+            <w:r>
+              <w:rPr>
+                <w:rFonts w:ascii="Roboto" w:hAnsi="Roboto"/>
+                <w:sz w:val="16"/>
+                <w:szCs w:val="16"/>
+              </w:rPr>
+              <w:t xml:space="preserve"> (por ejemplo: </w:t>
             </w:r>
             <w:r>
               <w:rPr>
@@ -2367,8 +2445,18 @@
                 <w:sz w:val="16"/>
                 <w:szCs w:val="16"/>
               </w:rPr>
-              <w:t>Conexión con Avia</w:t>
-            </w:r>
+              <w:t xml:space="preserve">Conexión con </w:t>
+            </w:r>
+            <w:proofErr w:type="spellStart"/>
+            <w:r>
+              <w:rPr>
+                <w:rFonts w:ascii="Roboto" w:hAnsi="Roboto"/>
+                <w:sz w:val="16"/>
+                <w:szCs w:val="16"/>
+              </w:rPr>
+              <w:t>Avia</w:t>
+            </w:r>
+            <w:proofErr w:type="spellEnd"/>
           </w:p>
         </w:tc>
         <w:tc>
@@ -2537,7 +2625,21 @@
         <w:rPr>
           <w:rFonts w:ascii="Roboto" w:hAnsi="Roboto"/>
         </w:rPr>
-        <w:t>Estructura a dar de alta (sociedades, nivel dos, comercviale…)</w:t>
+        <w:t xml:space="preserve">Estructura a dar de alta (sociedades, nivel dos, </w:t>
+      </w:r>
+      <w:proofErr w:type="spellStart"/>
+      <w:r>
+        <w:rPr>
+          <w:rFonts w:ascii="Roboto" w:hAnsi="Roboto"/>
+        </w:rPr>
+        <w:t>comercviale</w:t>
+      </w:r>
+      <w:proofErr w:type="spellEnd"/>
+      <w:r>
+        <w:rPr>
+          <w:rFonts w:ascii="Roboto" w:hAnsi="Roboto"/>
+        </w:rPr>
+        <w:t>…)</w:t>
       </w:r>
     </w:p>
     <w:p>
@@ -2596,11 +2698,19 @@
           <w:rFonts w:ascii="Roboto" w:hAnsi="Roboto"/>
         </w:rPr>
       </w:pPr>
+      <w:proofErr w:type="spellStart"/>
       <w:r>
         <w:rPr>
           <w:rFonts w:ascii="Roboto" w:hAnsi="Roboto"/>
         </w:rPr>
-        <w:t>Planfillas de certificados</w:t>
+        <w:t>Planfillas</w:t>
+      </w:r>
+      <w:proofErr w:type="spellEnd"/>
+      <w:r>
+        <w:rPr>
+          <w:rFonts w:ascii="Roboto" w:hAnsi="Roboto"/>
+        </w:rPr>
+        <w:t xml:space="preserve"> de certificados</w:t>
       </w:r>
     </w:p>
     <w:p>
@@ -2663,7 +2773,35 @@
         <w:rPr>
           <w:rFonts w:ascii="Roboto" w:hAnsi="Roboto"/>
         </w:rPr>
-        <w:t>La idea es a lo largo de septiembre conforme se hacen los ajustes ir creando esta estructura para asegurarnos que se pyuede y que no haya problemas en las prubeas y puesta en marcha de octubre.</w:t>
+        <w:t xml:space="preserve">La idea es a lo largo de septiembre conforme se hacen los ajustes ir creando esta estructura para asegurarnos que se </w:t>
+      </w:r>
+      <w:proofErr w:type="spellStart"/>
+      <w:r>
+        <w:rPr>
+          <w:rFonts w:ascii="Roboto" w:hAnsi="Roboto"/>
+        </w:rPr>
+        <w:t>pyuede</w:t>
+      </w:r>
+      <w:proofErr w:type="spellEnd"/>
+      <w:r>
+        <w:rPr>
+          <w:rFonts w:ascii="Roboto" w:hAnsi="Roboto"/>
+        </w:rPr>
+        <w:t xml:space="preserve"> y que no haya problemas en las </w:t>
+      </w:r>
+      <w:proofErr w:type="spellStart"/>
+      <w:r>
+        <w:rPr>
+          <w:rFonts w:ascii="Roboto" w:hAnsi="Roboto"/>
+        </w:rPr>
+        <w:t>prubeas</w:t>
+      </w:r>
+      <w:proofErr w:type="spellEnd"/>
+      <w:r>
+        <w:rPr>
+          <w:rFonts w:ascii="Roboto" w:hAnsi="Roboto"/>
+        </w:rPr>
+        <w:t xml:space="preserve"> y puesta en marcha de octubre.</w:t>
       </w:r>
     </w:p>
     <w:sectPr>
@@ -2918,8 +3056,17 @@
                                 <w:color w:val="C6D9F1" w:themeColor="text2" w:themeTint="33"/>
                                 <w:szCs w:val="20"/>
                               </w:rPr>
-                              <w:t>Kong Consulting</w:t>
+                              <w:t xml:space="preserve">Kong </w:t>
                             </w:r>
+                            <w:proofErr w:type="spellStart"/>
+                            <w:r>
+                              <w:rPr>
+                                <w:color w:val="C6D9F1" w:themeColor="text2" w:themeTint="33"/>
+                                <w:szCs w:val="20"/>
+                              </w:rPr>
+                              <w:t>Consulting</w:t>
+                            </w:r>
+                            <w:proofErr w:type="spellEnd"/>
                           </w:p>
                         </w:txbxContent>
                       </wps:txbx>

</xml_diff>

<commit_message>
Fix typo in validation message
</commit_message>
<xml_diff>
--- a/2024_09_03 Situación Trabajos Programación.docx
+++ b/2024_09_03 Situación Trabajos Programación.docx
@@ -66,7 +66,21 @@
         <w:rPr>
           <w:rFonts w:ascii="Roboto" w:hAnsi="Roboto"/>
         </w:rPr>
-        <w:t xml:space="preserve"> en Octubre, tal como se comentó en reuniones posteriores.</w:t>
+        <w:t xml:space="preserve"> en </w:t>
+      </w:r>
+      <w:proofErr w:type="gramStart"/>
+      <w:r>
+        <w:rPr>
+          <w:rFonts w:ascii="Roboto" w:hAnsi="Roboto"/>
+        </w:rPr>
+        <w:t>Octubre</w:t>
+      </w:r>
+      <w:proofErr w:type="gramEnd"/>
+      <w:r>
+        <w:rPr>
+          <w:rFonts w:ascii="Roboto" w:hAnsi="Roboto"/>
+        </w:rPr>
+        <w:t>, tal como se comentó en reuniones posteriores.</w:t>
       </w:r>
     </w:p>
     <w:p>
@@ -300,6 +314,7 @@
               </w:rPr>
             </w:pPr>
             <w:proofErr w:type="spellStart"/>
+            <w:proofErr w:type="gramStart"/>
             <w:r>
               <w:rPr>
                 <w:rFonts w:ascii="Roboto" w:hAnsi="Roboto"/>
@@ -312,6 +327,7 @@
               <w:t>F.Entrega</w:t>
             </w:r>
             <w:proofErr w:type="spellEnd"/>
+            <w:proofErr w:type="gramEnd"/>
           </w:p>
         </w:tc>
       </w:tr>
@@ -741,7 +757,25 @@
                 <w:sz w:val="16"/>
                 <w:szCs w:val="16"/>
               </w:rPr>
-              <w:t>Registrar los cambios del subproductos cambiando datos como tarifas, datos adicionales, etc.</w:t>
+              <w:t xml:space="preserve">Registrar los cambios </w:t>
+            </w:r>
+            <w:proofErr w:type="gramStart"/>
+            <w:r>
+              <w:rPr>
+                <w:rFonts w:ascii="Roboto" w:hAnsi="Roboto"/>
+                <w:sz w:val="16"/>
+                <w:szCs w:val="16"/>
+              </w:rPr>
+              <w:t>del subproductos</w:t>
+            </w:r>
+            <w:proofErr w:type="gramEnd"/>
+            <w:r>
+              <w:rPr>
+                <w:rFonts w:ascii="Roboto" w:hAnsi="Roboto"/>
+                <w:sz w:val="16"/>
+                <w:szCs w:val="16"/>
+              </w:rPr>
+              <w:t xml:space="preserve"> cambiando datos como tarifas, datos adicionales, etc.</w:t>
             </w:r>
           </w:p>
           <w:p>
@@ -1557,16 +1591,14 @@
               </w:rPr>
               <w:t xml:space="preserve">Mensaje de </w:t>
             </w:r>
-            <w:proofErr w:type="spellStart"/>
-            <w:r>
-              <w:rPr>
-                <w:rFonts w:ascii="Roboto" w:hAnsi="Roboto"/>
-                <w:sz w:val="16"/>
-                <w:szCs w:val="16"/>
-              </w:rPr>
-              <w:t>valización</w:t>
-            </w:r>
-            <w:proofErr w:type="spellEnd"/>
+            <w:r>
+              <w:rPr>
+                <w:rFonts w:ascii="Roboto" w:hAnsi="Roboto"/>
+                <w:sz w:val="16"/>
+                <w:szCs w:val="16"/>
+              </w:rPr>
+              <w:t>validación</w:t>
+            </w:r>
             <w:r>
               <w:rPr>
                 <w:rFonts w:ascii="Roboto" w:hAnsi="Roboto"/>
@@ -2527,12 +2559,14 @@
           <w:rFonts w:ascii="Roboto" w:hAnsi="Roboto"/>
         </w:rPr>
       </w:pPr>
+      <w:proofErr w:type="gramStart"/>
       <w:r>
         <w:rPr>
           <w:rFonts w:ascii="Roboto" w:hAnsi="Roboto"/>
         </w:rPr>
         <w:t>NECESITAMOS :</w:t>
       </w:r>
+      <w:proofErr w:type="gramEnd"/>
     </w:p>
     <w:p>
       <w:pPr>

</xml_diff>

<commit_message>
Refactor button-spinner component to add dynamic styling
</commit_message>
<xml_diff>
--- a/2024_09_03 Situación Trabajos Programación.docx
+++ b/2024_09_03 Situación Trabajos Programación.docx
@@ -2659,16 +2659,14 @@
         <w:rPr>
           <w:rFonts w:ascii="Roboto" w:hAnsi="Roboto"/>
         </w:rPr>
-        <w:t xml:space="preserve">Estructura a dar de alta (sociedades, nivel dos, </w:t>
+        <w:t>Estructura a dar de alta (sociedades, nivel dos, comerciale</w:t>
       </w:r>
-      <w:proofErr w:type="spellStart"/>
       <w:r>
         <w:rPr>
           <w:rFonts w:ascii="Roboto" w:hAnsi="Roboto"/>
         </w:rPr>
-        <w:t>comercviale</w:t>
+        <w:t>s</w:t>
       </w:r>
-      <w:proofErr w:type="spellEnd"/>
       <w:r>
         <w:rPr>
           <w:rFonts w:ascii="Roboto" w:hAnsi="Roboto"/>
@@ -2732,19 +2730,23 @@
           <w:rFonts w:ascii="Roboto" w:hAnsi="Roboto"/>
         </w:rPr>
       </w:pPr>
-      <w:proofErr w:type="spellStart"/>
       <w:r>
         <w:rPr>
           <w:rFonts w:ascii="Roboto" w:hAnsi="Roboto"/>
         </w:rPr>
-        <w:t>Planfillas</w:t>
+        <w:t>Plan</w:t>
       </w:r>
-      <w:proofErr w:type="spellEnd"/>
       <w:r>
         <w:rPr>
           <w:rFonts w:ascii="Roboto" w:hAnsi="Roboto"/>
         </w:rPr>
-        <w:t xml:space="preserve"> de certificados</w:t>
+        <w:t>t</w:t>
+      </w:r>
+      <w:r>
+        <w:rPr>
+          <w:rFonts w:ascii="Roboto" w:hAnsi="Roboto"/>
+        </w:rPr>
+        <w:t>illas de certificados</w:t>
       </w:r>
     </w:p>
     <w:p>
@@ -3147,8 +3149,17 @@
                           <w:color w:val="C6D9F1" w:themeColor="text2" w:themeTint="33"/>
                           <w:szCs w:val="20"/>
                         </w:rPr>
-                        <w:t>Kong Consulting</w:t>
+                        <w:t xml:space="preserve">Kong </w:t>
                       </w:r>
+                      <w:proofErr w:type="spellStart"/>
+                      <w:r>
+                        <w:rPr>
+                          <w:color w:val="C6D9F1" w:themeColor="text2" w:themeTint="33"/>
+                          <w:szCs w:val="20"/>
+                        </w:rPr>
+                        <w:t>Consulting</w:t>
+                      </w:r>
+                      <w:proofErr w:type="spellEnd"/>
                     </w:p>
                   </w:txbxContent>
                 </v:textbox>

</xml_diff>

<commit_message>
Refactor client form component to include subproduct duration inheritance
</commit_message>
<xml_diff>
--- a/2024_09_03 Situación Trabajos Programación.docx
+++ b/2024_09_03 Situación Trabajos Programación.docx
@@ -52,35 +52,7 @@
         <w:rPr>
           <w:rFonts w:ascii="Roboto" w:hAnsi="Roboto"/>
         </w:rPr>
-        <w:t xml:space="preserve"> lugar, priorizar la puesta en marcha del sistema de cara a la incorporación de </w:t>
-      </w:r>
-      <w:proofErr w:type="spellStart"/>
-      <w:r>
-        <w:rPr>
-          <w:rFonts w:ascii="Roboto" w:hAnsi="Roboto"/>
-        </w:rPr>
-        <w:t>Auna</w:t>
-      </w:r>
-      <w:proofErr w:type="spellEnd"/>
-      <w:r>
-        <w:rPr>
-          <w:rFonts w:ascii="Roboto" w:hAnsi="Roboto"/>
-        </w:rPr>
-        <w:t xml:space="preserve"> en </w:t>
-      </w:r>
-      <w:proofErr w:type="gramStart"/>
-      <w:r>
-        <w:rPr>
-          <w:rFonts w:ascii="Roboto" w:hAnsi="Roboto"/>
-        </w:rPr>
-        <w:t>Octubre</w:t>
-      </w:r>
-      <w:proofErr w:type="gramEnd"/>
-      <w:r>
-        <w:rPr>
-          <w:rFonts w:ascii="Roboto" w:hAnsi="Roboto"/>
-        </w:rPr>
-        <w:t>, tal como se comentó en reuniones posteriores.</w:t>
+        <w:t xml:space="preserve"> lugar, priorizar la puesta en marcha del sistema de cara a la incorporación de Auna en Octubre, tal como se comentó en reuniones posteriores.</w:t>
       </w:r>
     </w:p>
     <w:p>
@@ -112,21 +84,7 @@
         <w:rPr>
           <w:rFonts w:ascii="Roboto" w:hAnsi="Roboto"/>
         </w:rPr>
-        <w:t xml:space="preserve">Utilizar la incorporación de </w:t>
-      </w:r>
-      <w:proofErr w:type="spellStart"/>
-      <w:r>
-        <w:rPr>
-          <w:rFonts w:ascii="Roboto" w:hAnsi="Roboto"/>
-        </w:rPr>
-        <w:t>Auna</w:t>
-      </w:r>
-      <w:proofErr w:type="spellEnd"/>
-      <w:r>
-        <w:rPr>
-          <w:rFonts w:ascii="Roboto" w:hAnsi="Roboto"/>
-        </w:rPr>
-        <w:t xml:space="preserve"> como lanzamiento de la plataforma.</w:t>
+        <w:t>Utilizar la incorporación de Auna como lanzamiento de la plataforma.</w:t>
       </w:r>
     </w:p>
     <w:p>
@@ -155,21 +113,7 @@
         <w:rPr>
           <w:rFonts w:ascii="Roboto" w:hAnsi="Roboto"/>
         </w:rPr>
-        <w:t xml:space="preserve">A partir de este momento incorporar el resto de plataformas asociadas a </w:t>
-      </w:r>
-      <w:proofErr w:type="spellStart"/>
-      <w:r>
-        <w:rPr>
-          <w:rFonts w:ascii="Roboto" w:hAnsi="Roboto"/>
-        </w:rPr>
-        <w:t>Cánama</w:t>
-      </w:r>
-      <w:proofErr w:type="spellEnd"/>
-      <w:r>
-        <w:rPr>
-          <w:rFonts w:ascii="Roboto" w:hAnsi="Roboto"/>
-        </w:rPr>
-        <w:t>, siempre de forma controlada para evitar que cualquier fallo no previsto pueda afectar negativamente en el día a día del negocio de la empresa.</w:t>
+        <w:t>A partir de este momento incorporar el resto de plataformas asociadas a Cánama, siempre de forma controlada para evitar que cualquier fallo no previsto pueda afectar negativamente en el día a día del negocio de la empresa.</w:t>
       </w:r>
     </w:p>
     <w:p>
@@ -313,8 +257,6 @@
                 <w:szCs w:val="16"/>
               </w:rPr>
             </w:pPr>
-            <w:proofErr w:type="spellStart"/>
-            <w:proofErr w:type="gramStart"/>
             <w:r>
               <w:rPr>
                 <w:rFonts w:ascii="Roboto" w:hAnsi="Roboto"/>
@@ -326,8 +268,6 @@
               </w:rPr>
               <w:t>F.Entrega</w:t>
             </w:r>
-            <w:proofErr w:type="spellEnd"/>
-            <w:proofErr w:type="gramEnd"/>
           </w:p>
         </w:tc>
       </w:tr>
@@ -757,25 +697,7 @@
                 <w:sz w:val="16"/>
                 <w:szCs w:val="16"/>
               </w:rPr>
-              <w:t xml:space="preserve">Registrar los cambios </w:t>
-            </w:r>
-            <w:proofErr w:type="gramStart"/>
-            <w:r>
-              <w:rPr>
-                <w:rFonts w:ascii="Roboto" w:hAnsi="Roboto"/>
-                <w:sz w:val="16"/>
-                <w:szCs w:val="16"/>
-              </w:rPr>
-              <w:t>del subproductos</w:t>
-            </w:r>
-            <w:proofErr w:type="gramEnd"/>
-            <w:r>
-              <w:rPr>
-                <w:rFonts w:ascii="Roboto" w:hAnsi="Roboto"/>
-                <w:sz w:val="16"/>
-                <w:szCs w:val="16"/>
-              </w:rPr>
-              <w:t xml:space="preserve"> cambiando datos como tarifas, datos adicionales, etc.</w:t>
+              <w:t>Registrar los cambios del subproductos cambiando datos como tarifas, datos adicionales, etc.</w:t>
             </w:r>
           </w:p>
           <w:p>
@@ -1381,7 +1303,7 @@
                 <w:sz w:val="16"/>
                 <w:szCs w:val="16"/>
               </w:rPr>
-              <w:t>Comisiones:</w:t>
+              <w:t>Validación de datos:</w:t>
             </w:r>
           </w:p>
           <w:p>
@@ -1407,7 +1329,7 @@
                 <w:sz w:val="16"/>
                 <w:szCs w:val="16"/>
               </w:rPr>
-              <w:t>Definición de comisiones</w:t>
+              <w:t>Comprobar que los campos obligatorios están completos</w:t>
             </w:r>
           </w:p>
           <w:p>
@@ -1433,33 +1355,17 @@
                 <w:sz w:val="16"/>
                 <w:szCs w:val="16"/>
               </w:rPr>
-              <w:t>Listados de liquidación de comisiones.</w:t>
-            </w:r>
-          </w:p>
-          <w:p>
-            <w:pPr>
-              <w:pStyle w:val="Prrafodelista"/>
-              <w:numPr>
-                <w:ilvl w:val="0"/>
-                <w:numId w:val="20"/>
-              </w:numPr>
-              <w:tabs>
-                <w:tab w:val="left" w:pos="2410"/>
-              </w:tabs>
-              <w:jc w:val="left"/>
-              <w:rPr>
-                <w:rFonts w:ascii="Roboto" w:hAnsi="Roboto"/>
-                <w:sz w:val="16"/>
-                <w:szCs w:val="16"/>
-              </w:rPr>
-            </w:pPr>
-            <w:r>
-              <w:rPr>
-                <w:rFonts w:ascii="Roboto" w:hAnsi="Roboto"/>
-                <w:sz w:val="16"/>
-                <w:szCs w:val="16"/>
-              </w:rPr>
-              <w:t>Poder cobrar comisiones de sociedades hijas</w:t>
+              <w:t xml:space="preserve">Mensaje de validación (por ejemplo: </w:t>
+            </w:r>
+            <w:r>
+              <w:rPr>
+                <w:rFonts w:ascii="Roboto" w:hAnsi="Roboto"/>
+                <w:i/>
+                <w:iCs/>
+                <w:sz w:val="16"/>
+                <w:szCs w:val="16"/>
+              </w:rPr>
+              <w:t>“campo DNI obligatorio”)</w:t>
             </w:r>
           </w:p>
         </w:tc>
@@ -1486,7 +1392,7 @@
                 <w:sz w:val="16"/>
                 <w:szCs w:val="16"/>
               </w:rPr>
-              <w:t>30/09/2024</w:t>
+              <w:t>30/09//2024</w:t>
             </w:r>
           </w:p>
         </w:tc>
@@ -1524,20 +1430,19 @@
               <w:tabs>
                 <w:tab w:val="left" w:pos="2410"/>
               </w:tabs>
-              <w:jc w:val="left"/>
-              <w:rPr>
-                <w:rFonts w:ascii="Roboto" w:hAnsi="Roboto"/>
-                <w:sz w:val="16"/>
-                <w:szCs w:val="16"/>
-              </w:rPr>
-            </w:pPr>
-            <w:r>
-              <w:rPr>
-                <w:rFonts w:ascii="Roboto" w:hAnsi="Roboto"/>
-                <w:sz w:val="16"/>
-                <w:szCs w:val="16"/>
-              </w:rPr>
-              <w:t>Validación de datos:</w:t>
+              <w:rPr>
+                <w:rFonts w:ascii="Roboto" w:hAnsi="Roboto"/>
+                <w:sz w:val="16"/>
+                <w:szCs w:val="16"/>
+              </w:rPr>
+            </w:pPr>
+            <w:r>
+              <w:rPr>
+                <w:rFonts w:ascii="Roboto" w:hAnsi="Roboto"/>
+                <w:sz w:val="16"/>
+                <w:szCs w:val="16"/>
+              </w:rPr>
+              <w:t>Preparación de la plataforma para la reunión con Auna:</w:t>
             </w:r>
           </w:p>
           <w:p>
@@ -1545,25 +1450,24 @@
               <w:pStyle w:val="Prrafodelista"/>
               <w:numPr>
                 <w:ilvl w:val="0"/>
-                <w:numId w:val="20"/>
+                <w:numId w:val="23"/>
               </w:numPr>
               <w:tabs>
                 <w:tab w:val="left" w:pos="2410"/>
               </w:tabs>
-              <w:jc w:val="left"/>
-              <w:rPr>
-                <w:rFonts w:ascii="Roboto" w:hAnsi="Roboto"/>
-                <w:sz w:val="16"/>
-                <w:szCs w:val="16"/>
-              </w:rPr>
-            </w:pPr>
-            <w:r>
-              <w:rPr>
-                <w:rFonts w:ascii="Roboto" w:hAnsi="Roboto"/>
-                <w:sz w:val="16"/>
-                <w:szCs w:val="16"/>
-              </w:rPr>
-              <w:t>Comprobar que los campos obligatorios están completos</w:t>
+              <w:rPr>
+                <w:rFonts w:ascii="Roboto" w:hAnsi="Roboto"/>
+                <w:sz w:val="16"/>
+                <w:szCs w:val="16"/>
+              </w:rPr>
+            </w:pPr>
+            <w:r>
+              <w:rPr>
+                <w:rFonts w:ascii="Roboto" w:hAnsi="Roboto"/>
+                <w:sz w:val="16"/>
+                <w:szCs w:val="16"/>
+              </w:rPr>
+              <w:t>Actualización de logos en el encabezado</w:t>
             </w:r>
           </w:p>
           <w:p>
@@ -1571,51 +1475,225 @@
               <w:pStyle w:val="Prrafodelista"/>
               <w:numPr>
                 <w:ilvl w:val="0"/>
-                <w:numId w:val="20"/>
+                <w:numId w:val="23"/>
               </w:numPr>
               <w:tabs>
                 <w:tab w:val="left" w:pos="2410"/>
               </w:tabs>
-              <w:jc w:val="left"/>
-              <w:rPr>
-                <w:rFonts w:ascii="Roboto" w:hAnsi="Roboto"/>
-                <w:sz w:val="16"/>
-                <w:szCs w:val="16"/>
-              </w:rPr>
-            </w:pPr>
-            <w:r>
-              <w:rPr>
-                <w:rFonts w:ascii="Roboto" w:hAnsi="Roboto"/>
-                <w:sz w:val="16"/>
-                <w:szCs w:val="16"/>
-              </w:rPr>
-              <w:t xml:space="preserve">Mensaje de </w:t>
-            </w:r>
-            <w:r>
-              <w:rPr>
-                <w:rFonts w:ascii="Roboto" w:hAnsi="Roboto"/>
-                <w:sz w:val="16"/>
-                <w:szCs w:val="16"/>
-              </w:rPr>
-              <w:t>validación</w:t>
-            </w:r>
-            <w:r>
-              <w:rPr>
-                <w:rFonts w:ascii="Roboto" w:hAnsi="Roboto"/>
-                <w:sz w:val="16"/>
-                <w:szCs w:val="16"/>
-              </w:rPr>
-              <w:t xml:space="preserve"> (por ejemplo: </w:t>
-            </w:r>
-            <w:r>
-              <w:rPr>
-                <w:rFonts w:ascii="Roboto" w:hAnsi="Roboto"/>
-                <w:i/>
-                <w:iCs/>
-                <w:sz w:val="16"/>
-                <w:szCs w:val="16"/>
-              </w:rPr>
-              <w:t>“campo DNI obligatorio”)</w:t>
+              <w:rPr>
+                <w:rFonts w:ascii="Roboto" w:hAnsi="Roboto"/>
+                <w:sz w:val="16"/>
+                <w:szCs w:val="16"/>
+              </w:rPr>
+            </w:pPr>
+            <w:r>
+              <w:rPr>
+                <w:rFonts w:ascii="Roboto" w:hAnsi="Roboto"/>
+                <w:sz w:val="16"/>
+                <w:szCs w:val="16"/>
+              </w:rPr>
+              <w:t>Adaptación del formulario del cliente al subproducto</w:t>
+            </w:r>
+          </w:p>
+          <w:p>
+            <w:pPr>
+              <w:pStyle w:val="Prrafodelista"/>
+              <w:numPr>
+                <w:ilvl w:val="0"/>
+                <w:numId w:val="23"/>
+              </w:numPr>
+              <w:tabs>
+                <w:tab w:val="left" w:pos="2410"/>
+              </w:tabs>
+              <w:rPr>
+                <w:rFonts w:ascii="Roboto" w:hAnsi="Roboto"/>
+                <w:sz w:val="16"/>
+                <w:szCs w:val="16"/>
+              </w:rPr>
+            </w:pPr>
+            <w:r>
+              <w:rPr>
+                <w:rFonts w:ascii="Roboto" w:hAnsi="Roboto"/>
+                <w:sz w:val="16"/>
+                <w:szCs w:val="16"/>
+              </w:rPr>
+              <w:t>Configuración de URL del comercial para el formulario del cliente</w:t>
+            </w:r>
+          </w:p>
+          <w:p>
+            <w:pPr>
+              <w:pStyle w:val="Prrafodelista"/>
+              <w:numPr>
+                <w:ilvl w:val="0"/>
+                <w:numId w:val="23"/>
+              </w:numPr>
+              <w:tabs>
+                <w:tab w:val="left" w:pos="2410"/>
+              </w:tabs>
+              <w:rPr>
+                <w:rFonts w:ascii="Roboto" w:hAnsi="Roboto"/>
+                <w:sz w:val="16"/>
+                <w:szCs w:val="16"/>
+              </w:rPr>
+            </w:pPr>
+            <w:r>
+              <w:rPr>
+                <w:rFonts w:ascii="Roboto" w:hAnsi="Roboto"/>
+                <w:sz w:val="16"/>
+                <w:szCs w:val="16"/>
+              </w:rPr>
+              <w:t>Implementación del favicon (en espera de las imágenes)</w:t>
+            </w:r>
+          </w:p>
+          <w:p>
+            <w:pPr>
+              <w:pStyle w:val="Prrafodelista"/>
+              <w:numPr>
+                <w:ilvl w:val="0"/>
+                <w:numId w:val="23"/>
+              </w:numPr>
+              <w:tabs>
+                <w:tab w:val="left" w:pos="2410"/>
+              </w:tabs>
+              <w:rPr>
+                <w:rFonts w:ascii="Roboto" w:hAnsi="Roboto"/>
+                <w:sz w:val="16"/>
+                <w:szCs w:val="16"/>
+              </w:rPr>
+            </w:pPr>
+            <w:r>
+              <w:rPr>
+                <w:rFonts w:ascii="Roboto" w:hAnsi="Roboto"/>
+                <w:sz w:val="16"/>
+                <w:szCs w:val="16"/>
+              </w:rPr>
+              <w:t>Establecimiento de contraseñas robustas</w:t>
+            </w:r>
+          </w:p>
+          <w:p>
+            <w:pPr>
+              <w:pStyle w:val="Prrafodelista"/>
+              <w:numPr>
+                <w:ilvl w:val="0"/>
+                <w:numId w:val="23"/>
+              </w:numPr>
+              <w:tabs>
+                <w:tab w:val="left" w:pos="2410"/>
+              </w:tabs>
+              <w:rPr>
+                <w:rFonts w:ascii="Roboto" w:hAnsi="Roboto"/>
+                <w:sz w:val="16"/>
+                <w:szCs w:val="16"/>
+              </w:rPr>
+            </w:pPr>
+            <w:r>
+              <w:rPr>
+                <w:rFonts w:ascii="Roboto" w:hAnsi="Roboto"/>
+                <w:sz w:val="16"/>
+                <w:szCs w:val="16"/>
+              </w:rPr>
+              <w:t>Funcionalidad de recuperación de contraseña</w:t>
+            </w:r>
+          </w:p>
+          <w:p>
+            <w:pPr>
+              <w:pStyle w:val="Prrafodelista"/>
+              <w:numPr>
+                <w:ilvl w:val="0"/>
+                <w:numId w:val="23"/>
+              </w:numPr>
+              <w:tabs>
+                <w:tab w:val="left" w:pos="2410"/>
+              </w:tabs>
+              <w:rPr>
+                <w:rFonts w:ascii="Roboto" w:hAnsi="Roboto"/>
+                <w:sz w:val="16"/>
+                <w:szCs w:val="16"/>
+              </w:rPr>
+            </w:pPr>
+            <w:r>
+              <w:rPr>
+                <w:rFonts w:ascii="Roboto" w:hAnsi="Roboto"/>
+                <w:sz w:val="16"/>
+                <w:szCs w:val="16"/>
+              </w:rPr>
+              <w:t>Generación de certificados de productos</w:t>
+            </w:r>
+          </w:p>
+          <w:p>
+            <w:pPr>
+              <w:pStyle w:val="Prrafodelista"/>
+              <w:numPr>
+                <w:ilvl w:val="0"/>
+                <w:numId w:val="23"/>
+              </w:numPr>
+              <w:tabs>
+                <w:tab w:val="left" w:pos="2410"/>
+              </w:tabs>
+              <w:rPr>
+                <w:rFonts w:ascii="Roboto" w:hAnsi="Roboto"/>
+                <w:sz w:val="16"/>
+                <w:szCs w:val="16"/>
+              </w:rPr>
+            </w:pPr>
+            <w:r>
+              <w:rPr>
+                <w:rFonts w:ascii="Roboto" w:hAnsi="Roboto"/>
+                <w:sz w:val="16"/>
+                <w:szCs w:val="16"/>
+              </w:rPr>
+              <w:t>Generación de certificados de productos con subproductos</w:t>
+            </w:r>
+          </w:p>
+          <w:p>
+            <w:pPr>
+              <w:pStyle w:val="Prrafodelista"/>
+              <w:numPr>
+                <w:ilvl w:val="0"/>
+                <w:numId w:val="23"/>
+              </w:numPr>
+              <w:tabs>
+                <w:tab w:val="left" w:pos="2410"/>
+              </w:tabs>
+              <w:rPr>
+                <w:rFonts w:ascii="Roboto" w:hAnsi="Roboto"/>
+                <w:sz w:val="16"/>
+                <w:szCs w:val="16"/>
+              </w:rPr>
+            </w:pPr>
+            <w:r>
+              <w:rPr>
+                <w:rFonts w:ascii="Roboto" w:hAnsi="Roboto"/>
+                <w:sz w:val="16"/>
+                <w:szCs w:val="16"/>
+              </w:rPr>
+              <w:lastRenderedPageBreak/>
+              <w:t>Generación de certificados de anexos</w:t>
+            </w:r>
+          </w:p>
+          <w:p>
+            <w:pPr>
+              <w:pStyle w:val="Prrafodelista"/>
+              <w:numPr>
+                <w:ilvl w:val="0"/>
+                <w:numId w:val="23"/>
+              </w:numPr>
+              <w:tabs>
+                <w:tab w:val="left" w:pos="2410"/>
+              </w:tabs>
+              <w:rPr>
+                <w:rFonts w:ascii="Roboto" w:hAnsi="Roboto"/>
+                <w:sz w:val="16"/>
+                <w:szCs w:val="16"/>
+              </w:rPr>
+            </w:pPr>
+            <w:r>
+              <w:rPr>
+                <w:rFonts w:ascii="Roboto" w:hAnsi="Roboto"/>
+                <w:sz w:val="16"/>
+                <w:szCs w:val="16"/>
+              </w:rPr>
+              <w:t>Integración de la pasarela de pago (en espera de los datos bancarios)</w:t>
             </w:r>
           </w:p>
         </w:tc>
@@ -1642,7 +1720,8 @@
                 <w:sz w:val="16"/>
                 <w:szCs w:val="16"/>
               </w:rPr>
-              <w:t>30/09//2024</w:t>
+              <w:lastRenderedPageBreak/>
+              <w:t>07/10/2024</w:t>
             </w:r>
           </w:p>
         </w:tc>
@@ -1693,27 +1772,7 @@
                 <w:sz w:val="16"/>
                 <w:szCs w:val="16"/>
               </w:rPr>
-              <w:t xml:space="preserve">Tarifas </w:t>
-            </w:r>
-            <w:r>
-              <w:rPr>
-                <w:rFonts w:ascii="Roboto" w:hAnsi="Roboto"/>
-                <w:b/>
-                <w:bCs/>
-                <w:i/>
-                <w:iCs/>
-                <w:sz w:val="16"/>
-                <w:szCs w:val="16"/>
-              </w:rPr>
-              <w:t>(clientes tipo Amigos 24)</w:t>
-            </w:r>
-            <w:r>
-              <w:rPr>
-                <w:rFonts w:ascii="Roboto" w:hAnsi="Roboto"/>
-                <w:sz w:val="16"/>
-                <w:szCs w:val="16"/>
-              </w:rPr>
-              <w:t>, poder añadir campos adicionales tanto en positivo (incremento de precios) como negativos (descuentos)… estos campos modificarán el precio total del seguro de cara al cliente, pero serán únicamente informativos en el sentido que de cara a liquidaciones se utilizarán los siguientes campos:</w:t>
+              <w:t>Comisiones:</w:t>
             </w:r>
           </w:p>
           <w:p>
@@ -1721,7 +1780,7 @@
               <w:pStyle w:val="Prrafodelista"/>
               <w:numPr>
                 <w:ilvl w:val="0"/>
-                <w:numId w:val="20"/>
+                <w:numId w:val="24"/>
               </w:numPr>
               <w:tabs>
                 <w:tab w:val="left" w:pos="2410"/>
@@ -1739,7 +1798,7 @@
                 <w:sz w:val="16"/>
                 <w:szCs w:val="16"/>
               </w:rPr>
-              <w:t>Compañía: Precio del seguro (compañía)</w:t>
+              <w:t>Calculo de las comisiones por las sociedades de nivel 2 (Que caen de la sociedad Admin) respecto al precio del producto.</w:t>
             </w:r>
           </w:p>
           <w:p>
@@ -1747,7 +1806,7 @@
               <w:pStyle w:val="Prrafodelista"/>
               <w:numPr>
                 <w:ilvl w:val="0"/>
-                <w:numId w:val="20"/>
+                <w:numId w:val="24"/>
               </w:numPr>
               <w:tabs>
                 <w:tab w:val="left" w:pos="2410"/>
@@ -1765,7 +1824,7 @@
                 <w:sz w:val="16"/>
                 <w:szCs w:val="16"/>
               </w:rPr>
-              <w:t>Asociación: Cuota de la asociación</w:t>
+              <w:t>Calculo de las comisiones de las sociedades hijas a partir de lo que “se lleva” la sociedad padre.</w:t>
             </w:r>
           </w:p>
           <w:p>
@@ -1773,7 +1832,7 @@
               <w:pStyle w:val="Prrafodelista"/>
               <w:numPr>
                 <w:ilvl w:val="0"/>
-                <w:numId w:val="20"/>
+                <w:numId w:val="24"/>
               </w:numPr>
               <w:tabs>
                 <w:tab w:val="left" w:pos="2410"/>
@@ -1791,16 +1850,23 @@
                 <w:sz w:val="16"/>
                 <w:szCs w:val="16"/>
               </w:rPr>
-              <w:lastRenderedPageBreak/>
-              <w:t>Base liquidación comercial: Importe total del seguro.</w:t>
-            </w:r>
-            <w:r>
-              <w:rPr>
-                <w:rFonts w:ascii="Roboto" w:hAnsi="Roboto"/>
-                <w:sz w:val="16"/>
-                <w:szCs w:val="16"/>
-              </w:rPr>
-              <w:t xml:space="preserve"> </w:t>
+              <w:t xml:space="preserve">Comisiones comerciales </w:t>
+            </w:r>
+            <w:r>
+              <w:rPr>
+                <w:rFonts w:ascii="Roboto" w:hAnsi="Roboto"/>
+                <w:sz w:val="16"/>
+                <w:szCs w:val="16"/>
+              </w:rPr>
+              <w:t>adaptadas a</w:t>
+            </w:r>
+            <w:r>
+              <w:rPr>
+                <w:rFonts w:ascii="Roboto" w:hAnsi="Roboto"/>
+                <w:sz w:val="16"/>
+                <w:szCs w:val="16"/>
+              </w:rPr>
+              <w:t xml:space="preserve"> la nueva jerarquía.</w:t>
             </w:r>
           </w:p>
         </w:tc>
@@ -1827,8 +1893,7 @@
                 <w:sz w:val="16"/>
                 <w:szCs w:val="16"/>
               </w:rPr>
-              <w:lastRenderedPageBreak/>
-              <w:t xml:space="preserve">Octubre </w:t>
+              <w:t>Octubre</w:t>
             </w:r>
           </w:p>
         </w:tc>
@@ -1879,7 +1944,27 @@
                 <w:sz w:val="16"/>
                 <w:szCs w:val="16"/>
               </w:rPr>
-              <w:t>Mantenimiento fichas de compañías y pólizas de seguro:</w:t>
+              <w:t xml:space="preserve">Tarifas </w:t>
+            </w:r>
+            <w:r>
+              <w:rPr>
+                <w:rFonts w:ascii="Roboto" w:hAnsi="Roboto"/>
+                <w:b/>
+                <w:bCs/>
+                <w:i/>
+                <w:iCs/>
+                <w:sz w:val="16"/>
+                <w:szCs w:val="16"/>
+              </w:rPr>
+              <w:t>(clientes tipo Amigos 24)</w:t>
+            </w:r>
+            <w:r>
+              <w:rPr>
+                <w:rFonts w:ascii="Roboto" w:hAnsi="Roboto"/>
+                <w:sz w:val="16"/>
+                <w:szCs w:val="16"/>
+              </w:rPr>
+              <w:t>, poder añadir campos adicionales tanto en positivo (incremento de precios) como negativos (descuentos)… estos campos modificarán el precio total del seguro de cara al cliente, pero serán únicamente informativos en el sentido que de cara a liquidaciones se utilizarán los siguientes campos:</w:t>
             </w:r>
           </w:p>
           <w:p>
@@ -1905,7 +1990,7 @@
                 <w:sz w:val="16"/>
                 <w:szCs w:val="16"/>
               </w:rPr>
-              <w:t>Crear ficha de compañía</w:t>
+              <w:t>Compañía: Precio del seguro (compañía)</w:t>
             </w:r>
           </w:p>
           <w:p>
@@ -1931,7 +2016,7 @@
                 <w:sz w:val="16"/>
                 <w:szCs w:val="16"/>
               </w:rPr>
-              <w:t>Crear ficha de póliza</w:t>
+              <w:t>Asociación: Cuota de la asociación</w:t>
             </w:r>
           </w:p>
           <w:p>
@@ -1957,111 +2042,15 @@
                 <w:sz w:val="16"/>
                 <w:szCs w:val="16"/>
               </w:rPr>
-              <w:t>Acceso desde la ficha de la compañía al detalle de las pólizas contratadas con ésta.</w:t>
-            </w:r>
-          </w:p>
-          <w:p>
-            <w:pPr>
-              <w:pStyle w:val="Prrafodelista"/>
-              <w:numPr>
-                <w:ilvl w:val="0"/>
-                <w:numId w:val="20"/>
-              </w:numPr>
-              <w:tabs>
-                <w:tab w:val="left" w:pos="2410"/>
-              </w:tabs>
-              <w:jc w:val="left"/>
-              <w:rPr>
-                <w:rFonts w:ascii="Roboto" w:hAnsi="Roboto"/>
-                <w:sz w:val="16"/>
-                <w:szCs w:val="16"/>
-              </w:rPr>
-            </w:pPr>
-            <w:r>
-              <w:rPr>
-                <w:rFonts w:ascii="Roboto" w:hAnsi="Roboto"/>
-                <w:sz w:val="16"/>
-                <w:szCs w:val="16"/>
-              </w:rPr>
-              <w:t>Incluir la compañía en la ficha de producto</w:t>
-            </w:r>
-          </w:p>
-          <w:p>
-            <w:pPr>
-              <w:pStyle w:val="Prrafodelista"/>
-              <w:numPr>
-                <w:ilvl w:val="0"/>
-                <w:numId w:val="20"/>
-              </w:numPr>
-              <w:tabs>
-                <w:tab w:val="left" w:pos="2410"/>
-              </w:tabs>
-              <w:jc w:val="left"/>
-              <w:rPr>
-                <w:rFonts w:ascii="Roboto" w:hAnsi="Roboto"/>
-                <w:sz w:val="16"/>
-                <w:szCs w:val="16"/>
-              </w:rPr>
-            </w:pPr>
-            <w:r>
-              <w:rPr>
-                <w:rFonts w:ascii="Roboto" w:hAnsi="Roboto"/>
-                <w:sz w:val="16"/>
-                <w:szCs w:val="16"/>
-              </w:rPr>
-              <w:t>Incluir una o más pólizas en la ficha de producto</w:t>
-            </w:r>
-          </w:p>
-          <w:p>
-            <w:pPr>
-              <w:pStyle w:val="Prrafodelista"/>
-              <w:numPr>
-                <w:ilvl w:val="0"/>
-                <w:numId w:val="20"/>
-              </w:numPr>
-              <w:tabs>
-                <w:tab w:val="left" w:pos="2410"/>
-              </w:tabs>
-              <w:jc w:val="left"/>
-              <w:rPr>
-                <w:rFonts w:ascii="Roboto" w:hAnsi="Roboto"/>
-                <w:sz w:val="16"/>
-                <w:szCs w:val="16"/>
-              </w:rPr>
-            </w:pPr>
-            <w:r>
-              <w:rPr>
-                <w:rFonts w:ascii="Roboto" w:hAnsi="Roboto"/>
-                <w:sz w:val="16"/>
-                <w:szCs w:val="16"/>
-              </w:rPr>
-              <w:t>Incluir logo de la compañía, así como tamaño y posición en que deben figurar en los certificados de seguro (plantilla de impresión)</w:t>
-            </w:r>
-          </w:p>
-          <w:p>
-            <w:pPr>
-              <w:pStyle w:val="Prrafodelista"/>
-              <w:numPr>
-                <w:ilvl w:val="0"/>
-                <w:numId w:val="20"/>
-              </w:numPr>
-              <w:tabs>
-                <w:tab w:val="left" w:pos="2410"/>
-              </w:tabs>
-              <w:jc w:val="left"/>
-              <w:rPr>
-                <w:rFonts w:ascii="Roboto" w:hAnsi="Roboto"/>
-                <w:sz w:val="16"/>
-                <w:szCs w:val="16"/>
-              </w:rPr>
-            </w:pPr>
-            <w:r>
-              <w:rPr>
-                <w:rFonts w:ascii="Roboto" w:hAnsi="Roboto"/>
-                <w:sz w:val="16"/>
-                <w:szCs w:val="16"/>
-              </w:rPr>
-              <w:t>Filtros de búsqueda en los listados por compañía y póliza asociada.</w:t>
+              <w:t>Base liquidación comercial: Importe total del seguro.</w:t>
+            </w:r>
+            <w:r>
+              <w:rPr>
+                <w:rFonts w:ascii="Roboto" w:hAnsi="Roboto"/>
+                <w:sz w:val="16"/>
+                <w:szCs w:val="16"/>
+              </w:rPr>
+              <w:t xml:space="preserve"> </w:t>
             </w:r>
           </w:p>
         </w:tc>
@@ -2088,7 +2077,7 @@
                 <w:sz w:val="16"/>
                 <w:szCs w:val="16"/>
               </w:rPr>
-              <w:t>Octubre</w:t>
+              <w:t xml:space="preserve">Octubre </w:t>
             </w:r>
           </w:p>
         </w:tc>
@@ -2139,7 +2128,7 @@
                 <w:sz w:val="16"/>
                 <w:szCs w:val="16"/>
               </w:rPr>
-              <w:t>Informes:</w:t>
+              <w:t>Mantenimiento fichas de compañías y pólizas de seguro:</w:t>
             </w:r>
           </w:p>
           <w:p>
@@ -2165,7 +2154,7 @@
                 <w:sz w:val="16"/>
                 <w:szCs w:val="16"/>
               </w:rPr>
-              <w:t>Creación de la tabla para el control de “ventas” o “contratación”</w:t>
+              <w:t>Crear ficha de compañía</w:t>
             </w:r>
           </w:p>
           <w:p>
@@ -2191,7 +2180,137 @@
                 <w:sz w:val="16"/>
                 <w:szCs w:val="16"/>
               </w:rPr>
-              <w:t>Generación de informes</w:t>
+              <w:t>Crear ficha de póliza</w:t>
+            </w:r>
+          </w:p>
+          <w:p>
+            <w:pPr>
+              <w:pStyle w:val="Prrafodelista"/>
+              <w:numPr>
+                <w:ilvl w:val="0"/>
+                <w:numId w:val="20"/>
+              </w:numPr>
+              <w:tabs>
+                <w:tab w:val="left" w:pos="2410"/>
+              </w:tabs>
+              <w:jc w:val="left"/>
+              <w:rPr>
+                <w:rFonts w:ascii="Roboto" w:hAnsi="Roboto"/>
+                <w:sz w:val="16"/>
+                <w:szCs w:val="16"/>
+              </w:rPr>
+            </w:pPr>
+            <w:r>
+              <w:rPr>
+                <w:rFonts w:ascii="Roboto" w:hAnsi="Roboto"/>
+                <w:sz w:val="16"/>
+                <w:szCs w:val="16"/>
+              </w:rPr>
+              <w:t>Acceso desde la ficha de la compañía al detalle de las pólizas contratadas con ésta.</w:t>
+            </w:r>
+          </w:p>
+          <w:p>
+            <w:pPr>
+              <w:pStyle w:val="Prrafodelista"/>
+              <w:numPr>
+                <w:ilvl w:val="0"/>
+                <w:numId w:val="20"/>
+              </w:numPr>
+              <w:tabs>
+                <w:tab w:val="left" w:pos="2410"/>
+              </w:tabs>
+              <w:jc w:val="left"/>
+              <w:rPr>
+                <w:rFonts w:ascii="Roboto" w:hAnsi="Roboto"/>
+                <w:sz w:val="16"/>
+                <w:szCs w:val="16"/>
+              </w:rPr>
+            </w:pPr>
+            <w:r>
+              <w:rPr>
+                <w:rFonts w:ascii="Roboto" w:hAnsi="Roboto"/>
+                <w:sz w:val="16"/>
+                <w:szCs w:val="16"/>
+              </w:rPr>
+              <w:t>Incluir la compañía en la ficha de producto</w:t>
+            </w:r>
+          </w:p>
+          <w:p>
+            <w:pPr>
+              <w:pStyle w:val="Prrafodelista"/>
+              <w:numPr>
+                <w:ilvl w:val="0"/>
+                <w:numId w:val="20"/>
+              </w:numPr>
+              <w:tabs>
+                <w:tab w:val="left" w:pos="2410"/>
+              </w:tabs>
+              <w:jc w:val="left"/>
+              <w:rPr>
+                <w:rFonts w:ascii="Roboto" w:hAnsi="Roboto"/>
+                <w:sz w:val="16"/>
+                <w:szCs w:val="16"/>
+              </w:rPr>
+            </w:pPr>
+            <w:r>
+              <w:rPr>
+                <w:rFonts w:ascii="Roboto" w:hAnsi="Roboto"/>
+                <w:sz w:val="16"/>
+                <w:szCs w:val="16"/>
+              </w:rPr>
+              <w:t>Incluir una o más pólizas en la ficha de producto</w:t>
+            </w:r>
+          </w:p>
+          <w:p>
+            <w:pPr>
+              <w:pStyle w:val="Prrafodelista"/>
+              <w:numPr>
+                <w:ilvl w:val="0"/>
+                <w:numId w:val="20"/>
+              </w:numPr>
+              <w:tabs>
+                <w:tab w:val="left" w:pos="2410"/>
+              </w:tabs>
+              <w:jc w:val="left"/>
+              <w:rPr>
+                <w:rFonts w:ascii="Roboto" w:hAnsi="Roboto"/>
+                <w:sz w:val="16"/>
+                <w:szCs w:val="16"/>
+              </w:rPr>
+            </w:pPr>
+            <w:r>
+              <w:rPr>
+                <w:rFonts w:ascii="Roboto" w:hAnsi="Roboto"/>
+                <w:sz w:val="16"/>
+                <w:szCs w:val="16"/>
+              </w:rPr>
+              <w:t>Incluir logo de la compañía, así como tamaño y posición en que deben figurar en los certificados de seguro (plantilla de impresión)</w:t>
+            </w:r>
+          </w:p>
+          <w:p>
+            <w:pPr>
+              <w:pStyle w:val="Prrafodelista"/>
+              <w:numPr>
+                <w:ilvl w:val="0"/>
+                <w:numId w:val="20"/>
+              </w:numPr>
+              <w:tabs>
+                <w:tab w:val="left" w:pos="2410"/>
+              </w:tabs>
+              <w:jc w:val="left"/>
+              <w:rPr>
+                <w:rFonts w:ascii="Roboto" w:hAnsi="Roboto"/>
+                <w:sz w:val="16"/>
+                <w:szCs w:val="16"/>
+              </w:rPr>
+            </w:pPr>
+            <w:r>
+              <w:rPr>
+                <w:rFonts w:ascii="Roboto" w:hAnsi="Roboto"/>
+                <w:sz w:val="16"/>
+                <w:szCs w:val="16"/>
+              </w:rPr>
+              <w:t>Filtros de búsqueda en los listados por compañía y póliza asociada.</w:t>
             </w:r>
           </w:p>
         </w:tc>
@@ -2426,7 +2545,7 @@
                 <w:sz w:val="16"/>
                 <w:szCs w:val="16"/>
               </w:rPr>
-              <w:t>Octubre</w:t>
+              <w:t>Noviembre</w:t>
             </w:r>
           </w:p>
         </w:tc>
@@ -2477,18 +2596,60 @@
                 <w:sz w:val="16"/>
                 <w:szCs w:val="16"/>
               </w:rPr>
-              <w:t xml:space="preserve">Conexión con </w:t>
-            </w:r>
-            <w:proofErr w:type="spellStart"/>
-            <w:r>
-              <w:rPr>
-                <w:rFonts w:ascii="Roboto" w:hAnsi="Roboto"/>
-                <w:sz w:val="16"/>
-                <w:szCs w:val="16"/>
-              </w:rPr>
-              <w:t>Avia</w:t>
-            </w:r>
-            <w:proofErr w:type="spellEnd"/>
+              <w:t>Informes:</w:t>
+            </w:r>
+          </w:p>
+          <w:p>
+            <w:pPr>
+              <w:pStyle w:val="Prrafodelista"/>
+              <w:numPr>
+                <w:ilvl w:val="0"/>
+                <w:numId w:val="20"/>
+              </w:numPr>
+              <w:tabs>
+                <w:tab w:val="left" w:pos="2410"/>
+              </w:tabs>
+              <w:jc w:val="left"/>
+              <w:rPr>
+                <w:rFonts w:ascii="Roboto" w:hAnsi="Roboto"/>
+                <w:sz w:val="16"/>
+                <w:szCs w:val="16"/>
+              </w:rPr>
+            </w:pPr>
+            <w:r>
+              <w:rPr>
+                <w:rFonts w:ascii="Roboto" w:hAnsi="Roboto"/>
+                <w:sz w:val="16"/>
+                <w:szCs w:val="16"/>
+              </w:rPr>
+              <w:t>Creación de la tabla para el control de “ventas” o “contratación”</w:t>
+            </w:r>
+          </w:p>
+          <w:p>
+            <w:pPr>
+              <w:pStyle w:val="Prrafodelista"/>
+              <w:numPr>
+                <w:ilvl w:val="0"/>
+                <w:numId w:val="20"/>
+              </w:numPr>
+              <w:tabs>
+                <w:tab w:val="left" w:pos="2410"/>
+              </w:tabs>
+              <w:jc w:val="left"/>
+              <w:rPr>
+                <w:rFonts w:ascii="Roboto" w:hAnsi="Roboto"/>
+                <w:sz w:val="16"/>
+                <w:szCs w:val="16"/>
+              </w:rPr>
+            </w:pPr>
+            <w:r>
+              <w:rPr>
+                <w:rFonts w:ascii="Roboto" w:hAnsi="Roboto"/>
+                <w:sz w:val="16"/>
+                <w:szCs w:val="16"/>
+              </w:rPr>
+              <w:t>Generación de informes</w:t>
+            </w:r>
           </w:p>
         </w:tc>
         <w:tc>
@@ -2519,6 +2680,84 @@
           </w:p>
         </w:tc>
       </w:tr>
+      <w:tr>
+        <w:trPr>
+          <w:trHeight w:val="270"/>
+        </w:trPr>
+        <w:tc>
+          <w:tcPr>
+            <w:tcW w:w="652" w:type="dxa"/>
+            <w:vAlign w:val="center"/>
+          </w:tcPr>
+          <w:p>
+            <w:pPr>
+              <w:tabs>
+                <w:tab w:val="left" w:pos="2410"/>
+              </w:tabs>
+              <w:jc w:val="center"/>
+              <w:rPr>
+                <w:rFonts w:ascii="Roboto" w:hAnsi="Roboto"/>
+                <w:sz w:val="16"/>
+                <w:szCs w:val="16"/>
+              </w:rPr>
+            </w:pPr>
+          </w:p>
+        </w:tc>
+        <w:tc>
+          <w:tcPr>
+            <w:tcW w:w="8567" w:type="dxa"/>
+            <w:vAlign w:val="center"/>
+          </w:tcPr>
+          <w:p>
+            <w:pPr>
+              <w:tabs>
+                <w:tab w:val="left" w:pos="2410"/>
+              </w:tabs>
+              <w:jc w:val="left"/>
+              <w:rPr>
+                <w:rFonts w:ascii="Roboto" w:hAnsi="Roboto"/>
+                <w:sz w:val="16"/>
+                <w:szCs w:val="16"/>
+              </w:rPr>
+            </w:pPr>
+            <w:r>
+              <w:rPr>
+                <w:rFonts w:ascii="Roboto" w:hAnsi="Roboto"/>
+                <w:sz w:val="16"/>
+                <w:szCs w:val="16"/>
+              </w:rPr>
+              <w:t>Conexión con Avia</w:t>
+            </w:r>
+          </w:p>
+        </w:tc>
+        <w:tc>
+          <w:tcPr>
+            <w:tcW w:w="1271" w:type="dxa"/>
+            <w:vAlign w:val="center"/>
+          </w:tcPr>
+          <w:p>
+            <w:pPr>
+              <w:tabs>
+                <w:tab w:val="left" w:pos="2410"/>
+              </w:tabs>
+              <w:jc w:val="center"/>
+              <w:rPr>
+                <w:rFonts w:ascii="Roboto" w:hAnsi="Roboto"/>
+                <w:sz w:val="16"/>
+                <w:szCs w:val="16"/>
+              </w:rPr>
+            </w:pPr>
+            <w:r>
+              <w:rPr>
+                <w:rFonts w:ascii="Roboto" w:hAnsi="Roboto"/>
+                <w:sz w:val="16"/>
+                <w:szCs w:val="16"/>
+              </w:rPr>
+              <w:t>Noviembre</w:t>
+            </w:r>
+          </w:p>
+        </w:tc>
+      </w:tr>
     </w:tbl>
     <w:p>
       <w:pPr>
@@ -2559,14 +2798,12 @@
           <w:rFonts w:ascii="Roboto" w:hAnsi="Roboto"/>
         </w:rPr>
       </w:pPr>
-      <w:proofErr w:type="gramStart"/>
       <w:r>
         <w:rPr>
           <w:rFonts w:ascii="Roboto" w:hAnsi="Roboto"/>
         </w:rPr>
         <w:t>NECESITAMOS :</w:t>
       </w:r>
-      <w:proofErr w:type="gramEnd"/>
     </w:p>
     <w:p>
       <w:pPr>
@@ -2809,35 +3046,7 @@
         <w:rPr>
           <w:rFonts w:ascii="Roboto" w:hAnsi="Roboto"/>
         </w:rPr>
-        <w:t xml:space="preserve">La idea es a lo largo de septiembre conforme se hacen los ajustes ir creando esta estructura para asegurarnos que se </w:t>
-      </w:r>
-      <w:proofErr w:type="spellStart"/>
-      <w:r>
-        <w:rPr>
-          <w:rFonts w:ascii="Roboto" w:hAnsi="Roboto"/>
-        </w:rPr>
-        <w:t>pyuede</w:t>
-      </w:r>
-      <w:proofErr w:type="spellEnd"/>
-      <w:r>
-        <w:rPr>
-          <w:rFonts w:ascii="Roboto" w:hAnsi="Roboto"/>
-        </w:rPr>
-        <w:t xml:space="preserve"> y que no haya problemas en las </w:t>
-      </w:r>
-      <w:proofErr w:type="spellStart"/>
-      <w:r>
-        <w:rPr>
-          <w:rFonts w:ascii="Roboto" w:hAnsi="Roboto"/>
-        </w:rPr>
-        <w:t>prubeas</w:t>
-      </w:r>
-      <w:proofErr w:type="spellEnd"/>
-      <w:r>
-        <w:rPr>
-          <w:rFonts w:ascii="Roboto" w:hAnsi="Roboto"/>
-        </w:rPr>
-        <w:t xml:space="preserve"> y puesta en marcha de octubre.</w:t>
+        <w:t>La idea es a lo largo de septiembre conforme se hacen los ajustes ir creando esta estructura para asegurarnos que se pyuede y que no haya problemas en las prubeas y puesta en marcha de octubre.</w:t>
       </w:r>
     </w:p>
     <w:sectPr>
@@ -3092,17 +3301,8 @@
                                 <w:color w:val="C6D9F1" w:themeColor="text2" w:themeTint="33"/>
                                 <w:szCs w:val="20"/>
                               </w:rPr>
-                              <w:t xml:space="preserve">Kong </w:t>
+                              <w:t>Kong Consulting</w:t>
                             </w:r>
-                            <w:proofErr w:type="spellStart"/>
-                            <w:r>
-                              <w:rPr>
-                                <w:color w:val="C6D9F1" w:themeColor="text2" w:themeTint="33"/>
-                                <w:szCs w:val="20"/>
-                              </w:rPr>
-                              <w:t>Consulting</w:t>
-                            </w:r>
-                            <w:proofErr w:type="spellEnd"/>
                           </w:p>
                         </w:txbxContent>
                       </wps:txbx>
@@ -3149,17 +3349,8 @@
                           <w:color w:val="C6D9F1" w:themeColor="text2" w:themeTint="33"/>
                           <w:szCs w:val="20"/>
                         </w:rPr>
-                        <w:t xml:space="preserve">Kong </w:t>
+                        <w:t>Kong Consulting</w:t>
                       </w:r>
-                      <w:proofErr w:type="spellStart"/>
-                      <w:r>
-                        <w:rPr>
-                          <w:color w:val="C6D9F1" w:themeColor="text2" w:themeTint="33"/>
-                          <w:szCs w:val="20"/>
-                        </w:rPr>
-                        <w:t>Consulting</w:t>
-                      </w:r>
-                      <w:proofErr w:type="spellEnd"/>
                     </w:p>
                   </w:txbxContent>
                 </v:textbox>
@@ -5323,7 +5514,7 @@
   <w:abstractNum w:abstractNumId="15" w15:restartNumberingAfterBreak="0">
     <w:nsid w:val="5B406831"/>
     <w:multiLevelType w:val="hybridMultilevel"/>
-    <w:tmpl w:val="49721CB8"/>
+    <w:tmpl w:val="13D050F2"/>
     <w:lvl w:ilvl="0" w:tplc="9AE8517A">
       <w:numFmt w:val="bullet"/>
       <w:lvlText w:val="-"/>
@@ -5435,6 +5626,234 @@
     </w:lvl>
   </w:abstractNum>
   <w:abstractNum w:abstractNumId="16" w15:restartNumberingAfterBreak="0">
+    <w:nsid w:val="628E1E5E"/>
+    <w:multiLevelType w:val="hybridMultilevel"/>
+    <w:tmpl w:val="67386E2A"/>
+    <w:lvl w:ilvl="0" w:tplc="9AE8517A">
+      <w:numFmt w:val="bullet"/>
+      <w:lvlText w:val="-"/>
+      <w:lvlJc w:val="left"/>
+      <w:pPr>
+        <w:ind w:left="720" w:hanging="360"/>
+      </w:pPr>
+      <w:rPr>
+        <w:rFonts w:ascii="Roboto" w:eastAsia="Times New Roman" w:hAnsi="Roboto" w:cs="Times New Roman" w:hint="default"/>
+        <w:b w:val="0"/>
+        <w:i w:val="0"/>
+      </w:rPr>
+    </w:lvl>
+    <w:lvl w:ilvl="1" w:tplc="0C0A0003" w:tentative="1">
+      <w:start w:val="1"/>
+      <w:numFmt w:val="bullet"/>
+      <w:lvlText w:val="o"/>
+      <w:lvlJc w:val="left"/>
+      <w:pPr>
+        <w:ind w:left="1440" w:hanging="360"/>
+      </w:pPr>
+      <w:rPr>
+        <w:rFonts w:ascii="Courier New" w:hAnsi="Courier New" w:cs="Courier New" w:hint="default"/>
+      </w:rPr>
+    </w:lvl>
+    <w:lvl w:ilvl="2" w:tplc="0C0A0005" w:tentative="1">
+      <w:start w:val="1"/>
+      <w:numFmt w:val="bullet"/>
+      <w:lvlText w:val=""/>
+      <w:lvlJc w:val="left"/>
+      <w:pPr>
+        <w:ind w:left="2160" w:hanging="360"/>
+      </w:pPr>
+      <w:rPr>
+        <w:rFonts w:ascii="Wingdings" w:hAnsi="Wingdings" w:hint="default"/>
+      </w:rPr>
+    </w:lvl>
+    <w:lvl w:ilvl="3" w:tplc="0C0A0001" w:tentative="1">
+      <w:start w:val="1"/>
+      <w:numFmt w:val="bullet"/>
+      <w:lvlText w:val=""/>
+      <w:lvlJc w:val="left"/>
+      <w:pPr>
+        <w:ind w:left="2880" w:hanging="360"/>
+      </w:pPr>
+      <w:rPr>
+        <w:rFonts w:ascii="Symbol" w:hAnsi="Symbol" w:hint="default"/>
+      </w:rPr>
+    </w:lvl>
+    <w:lvl w:ilvl="4" w:tplc="0C0A0003" w:tentative="1">
+      <w:start w:val="1"/>
+      <w:numFmt w:val="bullet"/>
+      <w:lvlText w:val="o"/>
+      <w:lvlJc w:val="left"/>
+      <w:pPr>
+        <w:ind w:left="3600" w:hanging="360"/>
+      </w:pPr>
+      <w:rPr>
+        <w:rFonts w:ascii="Courier New" w:hAnsi="Courier New" w:cs="Courier New" w:hint="default"/>
+      </w:rPr>
+    </w:lvl>
+    <w:lvl w:ilvl="5" w:tplc="0C0A0005" w:tentative="1">
+      <w:start w:val="1"/>
+      <w:numFmt w:val="bullet"/>
+      <w:lvlText w:val=""/>
+      <w:lvlJc w:val="left"/>
+      <w:pPr>
+        <w:ind w:left="4320" w:hanging="360"/>
+      </w:pPr>
+      <w:rPr>
+        <w:rFonts w:ascii="Wingdings" w:hAnsi="Wingdings" w:hint="default"/>
+      </w:rPr>
+    </w:lvl>
+    <w:lvl w:ilvl="6" w:tplc="0C0A0001" w:tentative="1">
+      <w:start w:val="1"/>
+      <w:numFmt w:val="bullet"/>
+      <w:lvlText w:val=""/>
+      <w:lvlJc w:val="left"/>
+      <w:pPr>
+        <w:ind w:left="5040" w:hanging="360"/>
+      </w:pPr>
+      <w:rPr>
+        <w:rFonts w:ascii="Symbol" w:hAnsi="Symbol" w:hint="default"/>
+      </w:rPr>
+    </w:lvl>
+    <w:lvl w:ilvl="7" w:tplc="0C0A0003" w:tentative="1">
+      <w:start w:val="1"/>
+      <w:numFmt w:val="bullet"/>
+      <w:lvlText w:val="o"/>
+      <w:lvlJc w:val="left"/>
+      <w:pPr>
+        <w:ind w:left="5760" w:hanging="360"/>
+      </w:pPr>
+      <w:rPr>
+        <w:rFonts w:ascii="Courier New" w:hAnsi="Courier New" w:cs="Courier New" w:hint="default"/>
+      </w:rPr>
+    </w:lvl>
+    <w:lvl w:ilvl="8" w:tplc="0C0A0005" w:tentative="1">
+      <w:start w:val="1"/>
+      <w:numFmt w:val="bullet"/>
+      <w:lvlText w:val=""/>
+      <w:lvlJc w:val="left"/>
+      <w:pPr>
+        <w:ind w:left="6480" w:hanging="360"/>
+      </w:pPr>
+      <w:rPr>
+        <w:rFonts w:ascii="Wingdings" w:hAnsi="Wingdings" w:hint="default"/>
+      </w:rPr>
+    </w:lvl>
+  </w:abstractNum>
+  <w:abstractNum w:abstractNumId="17" w15:restartNumberingAfterBreak="0">
+    <w:nsid w:val="63197E42"/>
+    <w:multiLevelType w:val="hybridMultilevel"/>
+    <w:tmpl w:val="163C75E8"/>
+    <w:lvl w:ilvl="0" w:tplc="9AE8517A">
+      <w:numFmt w:val="bullet"/>
+      <w:lvlText w:val="-"/>
+      <w:lvlJc w:val="left"/>
+      <w:pPr>
+        <w:ind w:left="720" w:hanging="360"/>
+      </w:pPr>
+      <w:rPr>
+        <w:rFonts w:ascii="Roboto" w:eastAsia="Times New Roman" w:hAnsi="Roboto" w:cs="Times New Roman" w:hint="default"/>
+        <w:b w:val="0"/>
+        <w:i w:val="0"/>
+      </w:rPr>
+    </w:lvl>
+    <w:lvl w:ilvl="1" w:tplc="0C0A0003" w:tentative="1">
+      <w:start w:val="1"/>
+      <w:numFmt w:val="bullet"/>
+      <w:lvlText w:val="o"/>
+      <w:lvlJc w:val="left"/>
+      <w:pPr>
+        <w:ind w:left="1440" w:hanging="360"/>
+      </w:pPr>
+      <w:rPr>
+        <w:rFonts w:ascii="Courier New" w:hAnsi="Courier New" w:cs="Courier New" w:hint="default"/>
+      </w:rPr>
+    </w:lvl>
+    <w:lvl w:ilvl="2" w:tplc="0C0A0005" w:tentative="1">
+      <w:start w:val="1"/>
+      <w:numFmt w:val="bullet"/>
+      <w:lvlText w:val=""/>
+      <w:lvlJc w:val="left"/>
+      <w:pPr>
+        <w:ind w:left="2160" w:hanging="360"/>
+      </w:pPr>
+      <w:rPr>
+        <w:rFonts w:ascii="Wingdings" w:hAnsi="Wingdings" w:hint="default"/>
+      </w:rPr>
+    </w:lvl>
+    <w:lvl w:ilvl="3" w:tplc="0C0A0001" w:tentative="1">
+      <w:start w:val="1"/>
+      <w:numFmt w:val="bullet"/>
+      <w:lvlText w:val=""/>
+      <w:lvlJc w:val="left"/>
+      <w:pPr>
+        <w:ind w:left="2880" w:hanging="360"/>
+      </w:pPr>
+      <w:rPr>
+        <w:rFonts w:ascii="Symbol" w:hAnsi="Symbol" w:hint="default"/>
+      </w:rPr>
+    </w:lvl>
+    <w:lvl w:ilvl="4" w:tplc="0C0A0003" w:tentative="1">
+      <w:start w:val="1"/>
+      <w:numFmt w:val="bullet"/>
+      <w:lvlText w:val="o"/>
+      <w:lvlJc w:val="left"/>
+      <w:pPr>
+        <w:ind w:left="3600" w:hanging="360"/>
+      </w:pPr>
+      <w:rPr>
+        <w:rFonts w:ascii="Courier New" w:hAnsi="Courier New" w:cs="Courier New" w:hint="default"/>
+      </w:rPr>
+    </w:lvl>
+    <w:lvl w:ilvl="5" w:tplc="0C0A0005" w:tentative="1">
+      <w:start w:val="1"/>
+      <w:numFmt w:val="bullet"/>
+      <w:lvlText w:val=""/>
+      <w:lvlJc w:val="left"/>
+      <w:pPr>
+        <w:ind w:left="4320" w:hanging="360"/>
+      </w:pPr>
+      <w:rPr>
+        <w:rFonts w:ascii="Wingdings" w:hAnsi="Wingdings" w:hint="default"/>
+      </w:rPr>
+    </w:lvl>
+    <w:lvl w:ilvl="6" w:tplc="0C0A0001" w:tentative="1">
+      <w:start w:val="1"/>
+      <w:numFmt w:val="bullet"/>
+      <w:lvlText w:val=""/>
+      <w:lvlJc w:val="left"/>
+      <w:pPr>
+        <w:ind w:left="5040" w:hanging="360"/>
+      </w:pPr>
+      <w:rPr>
+        <w:rFonts w:ascii="Symbol" w:hAnsi="Symbol" w:hint="default"/>
+      </w:rPr>
+    </w:lvl>
+    <w:lvl w:ilvl="7" w:tplc="0C0A0003" w:tentative="1">
+      <w:start w:val="1"/>
+      <w:numFmt w:val="bullet"/>
+      <w:lvlText w:val="o"/>
+      <w:lvlJc w:val="left"/>
+      <w:pPr>
+        <w:ind w:left="5760" w:hanging="360"/>
+      </w:pPr>
+      <w:rPr>
+        <w:rFonts w:ascii="Courier New" w:hAnsi="Courier New" w:cs="Courier New" w:hint="default"/>
+      </w:rPr>
+    </w:lvl>
+    <w:lvl w:ilvl="8" w:tplc="0C0A0005" w:tentative="1">
+      <w:start w:val="1"/>
+      <w:numFmt w:val="bullet"/>
+      <w:lvlText w:val=""/>
+      <w:lvlJc w:val="left"/>
+      <w:pPr>
+        <w:ind w:left="6480" w:hanging="360"/>
+      </w:pPr>
+      <w:rPr>
+        <w:rFonts w:ascii="Wingdings" w:hAnsi="Wingdings" w:hint="default"/>
+      </w:rPr>
+    </w:lvl>
+  </w:abstractNum>
+  <w:abstractNum w:abstractNumId="18" w15:restartNumberingAfterBreak="0">
     <w:nsid w:val="63E75FC6"/>
     <w:multiLevelType w:val="hybridMultilevel"/>
     <w:tmpl w:val="F140C668"/>
@@ -5547,7 +5966,7 @@
       </w:rPr>
     </w:lvl>
   </w:abstractNum>
-  <w:abstractNum w:abstractNumId="17" w15:restartNumberingAfterBreak="0">
+  <w:abstractNum w:abstractNumId="19" w15:restartNumberingAfterBreak="0">
     <w:nsid w:val="667D0FA4"/>
     <w:multiLevelType w:val="hybridMultilevel"/>
     <w:tmpl w:val="AD00754C"/>
@@ -5637,7 +6056,7 @@
       </w:pPr>
     </w:lvl>
   </w:abstractNum>
-  <w:abstractNum w:abstractNumId="18" w15:restartNumberingAfterBreak="0">
+  <w:abstractNum w:abstractNumId="20" w15:restartNumberingAfterBreak="0">
     <w:nsid w:val="6AC66EB2"/>
     <w:multiLevelType w:val="hybridMultilevel"/>
     <w:tmpl w:val="D4BCEC3C"/>
@@ -5750,7 +6169,235 @@
       </w:rPr>
     </w:lvl>
   </w:abstractNum>
-  <w:abstractNum w:abstractNumId="19" w15:restartNumberingAfterBreak="0">
+  <w:abstractNum w:abstractNumId="21" w15:restartNumberingAfterBreak="0">
+    <w:nsid w:val="7075146F"/>
+    <w:multiLevelType w:val="hybridMultilevel"/>
+    <w:tmpl w:val="447218C2"/>
+    <w:lvl w:ilvl="0" w:tplc="9AE8517A">
+      <w:numFmt w:val="bullet"/>
+      <w:lvlText w:val="-"/>
+      <w:lvlJc w:val="left"/>
+      <w:pPr>
+        <w:ind w:left="720" w:hanging="360"/>
+      </w:pPr>
+      <w:rPr>
+        <w:rFonts w:ascii="Roboto" w:eastAsia="Times New Roman" w:hAnsi="Roboto" w:cs="Times New Roman" w:hint="default"/>
+        <w:b w:val="0"/>
+        <w:i w:val="0"/>
+      </w:rPr>
+    </w:lvl>
+    <w:lvl w:ilvl="1" w:tplc="0C0A0003" w:tentative="1">
+      <w:start w:val="1"/>
+      <w:numFmt w:val="bullet"/>
+      <w:lvlText w:val="o"/>
+      <w:lvlJc w:val="left"/>
+      <w:pPr>
+        <w:ind w:left="1440" w:hanging="360"/>
+      </w:pPr>
+      <w:rPr>
+        <w:rFonts w:ascii="Courier New" w:hAnsi="Courier New" w:cs="Courier New" w:hint="default"/>
+      </w:rPr>
+    </w:lvl>
+    <w:lvl w:ilvl="2" w:tplc="0C0A0005" w:tentative="1">
+      <w:start w:val="1"/>
+      <w:numFmt w:val="bullet"/>
+      <w:lvlText w:val=""/>
+      <w:lvlJc w:val="left"/>
+      <w:pPr>
+        <w:ind w:left="2160" w:hanging="360"/>
+      </w:pPr>
+      <w:rPr>
+        <w:rFonts w:ascii="Wingdings" w:hAnsi="Wingdings" w:hint="default"/>
+      </w:rPr>
+    </w:lvl>
+    <w:lvl w:ilvl="3" w:tplc="0C0A0001" w:tentative="1">
+      <w:start w:val="1"/>
+      <w:numFmt w:val="bullet"/>
+      <w:lvlText w:val=""/>
+      <w:lvlJc w:val="left"/>
+      <w:pPr>
+        <w:ind w:left="2880" w:hanging="360"/>
+      </w:pPr>
+      <w:rPr>
+        <w:rFonts w:ascii="Symbol" w:hAnsi="Symbol" w:hint="default"/>
+      </w:rPr>
+    </w:lvl>
+    <w:lvl w:ilvl="4" w:tplc="0C0A0003" w:tentative="1">
+      <w:start w:val="1"/>
+      <w:numFmt w:val="bullet"/>
+      <w:lvlText w:val="o"/>
+      <w:lvlJc w:val="left"/>
+      <w:pPr>
+        <w:ind w:left="3600" w:hanging="360"/>
+      </w:pPr>
+      <w:rPr>
+        <w:rFonts w:ascii="Courier New" w:hAnsi="Courier New" w:cs="Courier New" w:hint="default"/>
+      </w:rPr>
+    </w:lvl>
+    <w:lvl w:ilvl="5" w:tplc="0C0A0005" w:tentative="1">
+      <w:start w:val="1"/>
+      <w:numFmt w:val="bullet"/>
+      <w:lvlText w:val=""/>
+      <w:lvlJc w:val="left"/>
+      <w:pPr>
+        <w:ind w:left="4320" w:hanging="360"/>
+      </w:pPr>
+      <w:rPr>
+        <w:rFonts w:ascii="Wingdings" w:hAnsi="Wingdings" w:hint="default"/>
+      </w:rPr>
+    </w:lvl>
+    <w:lvl w:ilvl="6" w:tplc="0C0A0001" w:tentative="1">
+      <w:start w:val="1"/>
+      <w:numFmt w:val="bullet"/>
+      <w:lvlText w:val=""/>
+      <w:lvlJc w:val="left"/>
+      <w:pPr>
+        <w:ind w:left="5040" w:hanging="360"/>
+      </w:pPr>
+      <w:rPr>
+        <w:rFonts w:ascii="Symbol" w:hAnsi="Symbol" w:hint="default"/>
+      </w:rPr>
+    </w:lvl>
+    <w:lvl w:ilvl="7" w:tplc="0C0A0003" w:tentative="1">
+      <w:start w:val="1"/>
+      <w:numFmt w:val="bullet"/>
+      <w:lvlText w:val="o"/>
+      <w:lvlJc w:val="left"/>
+      <w:pPr>
+        <w:ind w:left="5760" w:hanging="360"/>
+      </w:pPr>
+      <w:rPr>
+        <w:rFonts w:ascii="Courier New" w:hAnsi="Courier New" w:cs="Courier New" w:hint="default"/>
+      </w:rPr>
+    </w:lvl>
+    <w:lvl w:ilvl="8" w:tplc="0C0A0005" w:tentative="1">
+      <w:start w:val="1"/>
+      <w:numFmt w:val="bullet"/>
+      <w:lvlText w:val=""/>
+      <w:lvlJc w:val="left"/>
+      <w:pPr>
+        <w:ind w:left="6480" w:hanging="360"/>
+      </w:pPr>
+      <w:rPr>
+        <w:rFonts w:ascii="Wingdings" w:hAnsi="Wingdings" w:hint="default"/>
+      </w:rPr>
+    </w:lvl>
+  </w:abstractNum>
+  <w:abstractNum w:abstractNumId="22" w15:restartNumberingAfterBreak="0">
+    <w:nsid w:val="71312357"/>
+    <w:multiLevelType w:val="hybridMultilevel"/>
+    <w:tmpl w:val="8A44BCFE"/>
+    <w:lvl w:ilvl="0" w:tplc="9AE8517A">
+      <w:numFmt w:val="bullet"/>
+      <w:lvlText w:val="-"/>
+      <w:lvlJc w:val="left"/>
+      <w:pPr>
+        <w:ind w:left="720" w:hanging="360"/>
+      </w:pPr>
+      <w:rPr>
+        <w:rFonts w:ascii="Roboto" w:eastAsia="Times New Roman" w:hAnsi="Roboto" w:cs="Times New Roman" w:hint="default"/>
+        <w:b w:val="0"/>
+        <w:i w:val="0"/>
+      </w:rPr>
+    </w:lvl>
+    <w:lvl w:ilvl="1" w:tplc="0C0A0003" w:tentative="1">
+      <w:start w:val="1"/>
+      <w:numFmt w:val="bullet"/>
+      <w:lvlText w:val="o"/>
+      <w:lvlJc w:val="left"/>
+      <w:pPr>
+        <w:ind w:left="1440" w:hanging="360"/>
+      </w:pPr>
+      <w:rPr>
+        <w:rFonts w:ascii="Courier New" w:hAnsi="Courier New" w:cs="Courier New" w:hint="default"/>
+      </w:rPr>
+    </w:lvl>
+    <w:lvl w:ilvl="2" w:tplc="0C0A0005" w:tentative="1">
+      <w:start w:val="1"/>
+      <w:numFmt w:val="bullet"/>
+      <w:lvlText w:val=""/>
+      <w:lvlJc w:val="left"/>
+      <w:pPr>
+        <w:ind w:left="2160" w:hanging="360"/>
+      </w:pPr>
+      <w:rPr>
+        <w:rFonts w:ascii="Wingdings" w:hAnsi="Wingdings" w:hint="default"/>
+      </w:rPr>
+    </w:lvl>
+    <w:lvl w:ilvl="3" w:tplc="0C0A0001" w:tentative="1">
+      <w:start w:val="1"/>
+      <w:numFmt w:val="bullet"/>
+      <w:lvlText w:val=""/>
+      <w:lvlJc w:val="left"/>
+      <w:pPr>
+        <w:ind w:left="2880" w:hanging="360"/>
+      </w:pPr>
+      <w:rPr>
+        <w:rFonts w:ascii="Symbol" w:hAnsi="Symbol" w:hint="default"/>
+      </w:rPr>
+    </w:lvl>
+    <w:lvl w:ilvl="4" w:tplc="0C0A0003" w:tentative="1">
+      <w:start w:val="1"/>
+      <w:numFmt w:val="bullet"/>
+      <w:lvlText w:val="o"/>
+      <w:lvlJc w:val="left"/>
+      <w:pPr>
+        <w:ind w:left="3600" w:hanging="360"/>
+      </w:pPr>
+      <w:rPr>
+        <w:rFonts w:ascii="Courier New" w:hAnsi="Courier New" w:cs="Courier New" w:hint="default"/>
+      </w:rPr>
+    </w:lvl>
+    <w:lvl w:ilvl="5" w:tplc="0C0A0005" w:tentative="1">
+      <w:start w:val="1"/>
+      <w:numFmt w:val="bullet"/>
+      <w:lvlText w:val=""/>
+      <w:lvlJc w:val="left"/>
+      <w:pPr>
+        <w:ind w:left="4320" w:hanging="360"/>
+      </w:pPr>
+      <w:rPr>
+        <w:rFonts w:ascii="Wingdings" w:hAnsi="Wingdings" w:hint="default"/>
+      </w:rPr>
+    </w:lvl>
+    <w:lvl w:ilvl="6" w:tplc="0C0A0001" w:tentative="1">
+      <w:start w:val="1"/>
+      <w:numFmt w:val="bullet"/>
+      <w:lvlText w:val=""/>
+      <w:lvlJc w:val="left"/>
+      <w:pPr>
+        <w:ind w:left="5040" w:hanging="360"/>
+      </w:pPr>
+      <w:rPr>
+        <w:rFonts w:ascii="Symbol" w:hAnsi="Symbol" w:hint="default"/>
+      </w:rPr>
+    </w:lvl>
+    <w:lvl w:ilvl="7" w:tplc="0C0A0003" w:tentative="1">
+      <w:start w:val="1"/>
+      <w:numFmt w:val="bullet"/>
+      <w:lvlText w:val="o"/>
+      <w:lvlJc w:val="left"/>
+      <w:pPr>
+        <w:ind w:left="5760" w:hanging="360"/>
+      </w:pPr>
+      <w:rPr>
+        <w:rFonts w:ascii="Courier New" w:hAnsi="Courier New" w:cs="Courier New" w:hint="default"/>
+      </w:rPr>
+    </w:lvl>
+    <w:lvl w:ilvl="8" w:tplc="0C0A0005" w:tentative="1">
+      <w:start w:val="1"/>
+      <w:numFmt w:val="bullet"/>
+      <w:lvlText w:val=""/>
+      <w:lvlJc w:val="left"/>
+      <w:pPr>
+        <w:ind w:left="6480" w:hanging="360"/>
+      </w:pPr>
+      <w:rPr>
+        <w:rFonts w:ascii="Wingdings" w:hAnsi="Wingdings" w:hint="default"/>
+      </w:rPr>
+    </w:lvl>
+  </w:abstractNum>
+  <w:abstractNum w:abstractNumId="23" w15:restartNumberingAfterBreak="0">
     <w:nsid w:val="79C66226"/>
     <w:multiLevelType w:val="hybridMultilevel"/>
     <w:tmpl w:val="E7ECCB6E"/>
@@ -5870,7 +6517,7 @@
     <w:abstractNumId w:val="11"/>
   </w:num>
   <w:num w:numId="3">
-    <w:abstractNumId w:val="16"/>
+    <w:abstractNumId w:val="18"/>
   </w:num>
   <w:num w:numId="4">
     <w:abstractNumId w:val="4"/>
@@ -5891,7 +6538,7 @@
     <w:abstractNumId w:val="2"/>
   </w:num>
   <w:num w:numId="10">
-    <w:abstractNumId w:val="18"/>
+    <w:abstractNumId w:val="20"/>
   </w:num>
   <w:num w:numId="11">
     <w:abstractNumId w:val="3"/>
@@ -5900,7 +6547,7 @@
     <w:abstractNumId w:val="6"/>
   </w:num>
   <w:num w:numId="13">
-    <w:abstractNumId w:val="17"/>
+    <w:abstractNumId w:val="19"/>
   </w:num>
   <w:num w:numId="14">
     <w:abstractNumId w:val="10"/>
@@ -5918,10 +6565,22 @@
     <w:abstractNumId w:val="7"/>
   </w:num>
   <w:num w:numId="19">
-    <w:abstractNumId w:val="19"/>
+    <w:abstractNumId w:val="23"/>
   </w:num>
   <w:num w:numId="20">
     <w:abstractNumId w:val="15"/>
+  </w:num>
+  <w:num w:numId="21">
+    <w:abstractNumId w:val="17"/>
+  </w:num>
+  <w:num w:numId="22">
+    <w:abstractNumId w:val="22"/>
+  </w:num>
+  <w:num w:numId="23">
+    <w:abstractNumId w:val="16"/>
+  </w:num>
+  <w:num w:numId="24">
+    <w:abstractNumId w:val="21"/>
   </w:num>
   <w:numIdMacAtCleanup w:val="6"/>
 </w:numbering>

</xml_diff>